<commit_message>
Encapsulated 3.9, started 3.10
</commit_message>
<xml_diff>
--- a/Exercise_3/Exercise_3 form.docx
+++ b/Exercise_3/Exercise_3 form.docx
@@ -45,6 +45,7 @@
           <w:lang w:val="en-US"/>
         </w:rPr>
       </w:pPr>
+      <w:proofErr w:type="gramStart"/>
       <w:r>
         <w:rPr>
           <w:b/>
@@ -69,6 +70,7 @@
         </w:rPr>
         <w:t>-</w:t>
       </w:r>
+      <w:proofErr w:type="gramEnd"/>
     </w:p>
     <w:p>
       <w:pPr>
@@ -159,6 +161,23 @@
     <w:p>
       <w:pPr>
         <w:rPr>
+          <w:b/>
+          <w:bCs/>
+          <w:lang w:val="en-US"/>
+        </w:rPr>
+      </w:pPr>
+      <w:r>
+        <w:rPr>
+          <w:b/>
+          <w:bCs/>
+          <w:lang w:val="en-US"/>
+        </w:rPr>
+        <w:t>Part 1</w:t>
+      </w:r>
+    </w:p>
+    <w:p>
+      <w:pPr>
+        <w:rPr>
           <w:lang w:val="en-US"/>
         </w:rPr>
       </w:pPr>
@@ -185,8 +204,16 @@
         <w:rPr>
           <w:lang w:val="en-US"/>
         </w:rPr>
-        <w:t>– Limiting access to a class’s attribute data and implementation details</w:t>
-      </w:r>
+        <w:t xml:space="preserve">– Limiting access to a class’s attribute data and implementation </w:t>
+      </w:r>
+      <w:proofErr w:type="gramStart"/>
+      <w:r>
+        <w:rPr>
+          <w:lang w:val="en-US"/>
+        </w:rPr>
+        <w:t>details</w:t>
+      </w:r>
+      <w:proofErr w:type="gramEnd"/>
     </w:p>
     <w:p>
       <w:pPr>
@@ -228,7 +255,21 @@
         <w:rPr>
           <w:lang w:val="en-US"/>
         </w:rPr>
-        <w:t xml:space="preserve">Creates instances of an object and interacts with them </w:t>
+        <w:t xml:space="preserve">Creates instances of an object and interacts with </w:t>
+      </w:r>
+      <w:proofErr w:type="gramStart"/>
+      <w:r>
+        <w:rPr>
+          <w:lang w:val="en-US"/>
+        </w:rPr>
+        <w:t>them</w:t>
+      </w:r>
+      <w:proofErr w:type="gramEnd"/>
+      <w:r>
+        <w:rPr>
+          <w:lang w:val="en-US"/>
+        </w:rPr>
+        <w:t xml:space="preserve"> </w:t>
       </w:r>
     </w:p>
     <w:p>
@@ -253,8 +294,16 @@
         <w:rPr>
           <w:lang w:val="en-US"/>
         </w:rPr>
-        <w:t xml:space="preserve"> – Variable that holds data within an instance of a class</w:t>
-      </w:r>
+        <w:t xml:space="preserve"> – Variable that holds data within an instance of a </w:t>
+      </w:r>
+      <w:proofErr w:type="gramStart"/>
+      <w:r>
+        <w:rPr>
+          <w:lang w:val="en-US"/>
+        </w:rPr>
+        <w:t>class</w:t>
+      </w:r>
+      <w:proofErr w:type="gramEnd"/>
       <w:r>
         <w:rPr>
           <w:lang w:val="en-US"/>
@@ -302,8 +351,37 @@
         <w:rPr>
           <w:lang w:val="en-US"/>
         </w:rPr>
-        <w:t>The realization of a class, an object created from a class i.e Class car -&gt; car</w:t>
-      </w:r>
+        <w:t xml:space="preserve">The realization of a class, an object created from a class </w:t>
+      </w:r>
+      <w:proofErr w:type="spellStart"/>
+      <w:r>
+        <w:rPr>
+          <w:lang w:val="en-US"/>
+        </w:rPr>
+        <w:t>i.e</w:t>
+      </w:r>
+      <w:proofErr w:type="spellEnd"/>
+      <w:r>
+        <w:rPr>
+          <w:lang w:val="en-US"/>
+        </w:rPr>
+        <w:t xml:space="preserve"> Class car -&gt; </w:t>
+      </w:r>
+      <w:proofErr w:type="gramStart"/>
+      <w:r>
+        <w:rPr>
+          <w:lang w:val="en-US"/>
+        </w:rPr>
+        <w:t>car</w:t>
+      </w:r>
+      <w:proofErr w:type="gramEnd"/>
+    </w:p>
+    <w:p>
+      <w:pPr>
+        <w:rPr>
+          <w:lang w:val="en-US"/>
+        </w:rPr>
+      </w:pPr>
     </w:p>
     <w:sectPr>
       <w:pgSz w:w="11906" w:h="16838"/>
@@ -1070,21 +1148,6 @@
 </file>
 
 <file path=customXml/item1.xml><?xml version="1.0" encoding="utf-8"?>
-<p:properties xmlns:p="http://schemas.microsoft.com/office/2006/metadata/properties" xmlns:xsi="http://www.w3.org/2001/XMLSchema-instance" xmlns:pc="http://schemas.microsoft.com/office/infopath/2007/PartnerControls">
-  <documentManagement/>
-</p:properties>
-</file>
-
-<file path=customXml/item2.xml><?xml version="1.0" encoding="utf-8"?>
-<?mso-contentType ?>
-<FormTemplates xmlns="http://schemas.microsoft.com/sharepoint/v3/contenttype/forms">
-  <Display>DocumentLibraryForm</Display>
-  <Edit>DocumentLibraryForm</Edit>
-  <New>DocumentLibraryForm</New>
-</FormTemplates>
-</file>
-
-<file path=customXml/item3.xml><?xml version="1.0" encoding="utf-8"?>
 <ct:contentTypeSchema xmlns:ct="http://schemas.microsoft.com/office/2006/metadata/contentType" xmlns:ma="http://schemas.microsoft.com/office/2006/metadata/properties/metaAttributes" ct:_="" ma:_="" ma:contentTypeName="Asiakirja" ma:contentTypeID="0x01010031E5E4058AE62B4D922F9B1AF458D53F" ma:contentTypeVersion="10" ma:contentTypeDescription="Luo uusi asiakirja." ma:contentTypeScope="" ma:versionID="3f5b4150aea1286f0b3de0a68b1c7379">
   <xsd:schema xmlns:xsd="http://www.w3.org/2001/XMLSchema" xmlns:xs="http://www.w3.org/2001/XMLSchema" xmlns:p="http://schemas.microsoft.com/office/2006/metadata/properties" xmlns:ns2="02052a68-e1ec-4805-8069-4c1479313e7f" targetNamespace="http://schemas.microsoft.com/office/2006/metadata/properties" ma:root="true" ma:fieldsID="fe57c3f4ab6496cceade45d12bcb42ea" ns2:_="">
     <xsd:import namespace="02052a68-e1ec-4805-8069-4c1479313e7f"/>
@@ -1268,24 +1331,22 @@
 </ct:contentTypeSchema>
 </file>
 
-<file path=customXml/itemProps1.xml><?xml version="1.0" encoding="utf-8"?>
-<ds:datastoreItem xmlns:ds="http://schemas.openxmlformats.org/officeDocument/2006/customXml" ds:itemID="{7D6FBCB1-CFE5-4C1E-B1DA-CE733B57B397}">
-  <ds:schemaRefs>
-    <ds:schemaRef ds:uri="http://schemas.microsoft.com/office/2006/metadata/properties"/>
-    <ds:schemaRef ds:uri="http://schemas.microsoft.com/office/infopath/2007/PartnerControls"/>
-  </ds:schemaRefs>
-</ds:datastoreItem>
+<file path=customXml/item2.xml><?xml version="1.0" encoding="utf-8"?>
+<?mso-contentType ?>
+<FormTemplates xmlns="http://schemas.microsoft.com/sharepoint/v3/contenttype/forms">
+  <Display>DocumentLibraryForm</Display>
+  <Edit>DocumentLibraryForm</Edit>
+  <New>DocumentLibraryForm</New>
+</FormTemplates>
 </file>
 
-<file path=customXml/itemProps2.xml><?xml version="1.0" encoding="utf-8"?>
-<ds:datastoreItem xmlns:ds="http://schemas.openxmlformats.org/officeDocument/2006/customXml" ds:itemID="{A39E7756-829F-44CC-B035-6BD1903F7388}">
-  <ds:schemaRefs>
-    <ds:schemaRef ds:uri="http://schemas.microsoft.com/sharepoint/v3/contenttype/forms"/>
-  </ds:schemaRefs>
-</ds:datastoreItem>
+<file path=customXml/item3.xml><?xml version="1.0" encoding="utf-8"?>
+<p:properties xmlns:p="http://schemas.microsoft.com/office/2006/metadata/properties" xmlns:xsi="http://www.w3.org/2001/XMLSchema-instance" xmlns:pc="http://schemas.microsoft.com/office/infopath/2007/PartnerControls">
+  <documentManagement/>
+</p:properties>
 </file>
 
-<file path=customXml/itemProps3.xml><?xml version="1.0" encoding="utf-8"?>
+<file path=customXml/itemProps1.xml><?xml version="1.0" encoding="utf-8"?>
 <ds:datastoreItem xmlns:ds="http://schemas.openxmlformats.org/officeDocument/2006/customXml" ds:itemID="{0F3F1CEA-A970-428E-90A3-BF0E6ED669ED}">
   <ds:schemaRefs>
     <ds:schemaRef ds:uri="http://schemas.microsoft.com/office/2006/metadata/contentType"/>
@@ -1301,4 +1362,21 @@
     <ds:schemaRef ds:uri="http://schemas.microsoft.com/internal/obd"/>
   </ds:schemaRefs>
 </ds:datastoreItem>
+</file>
+
+<file path=customXml/itemProps2.xml><?xml version="1.0" encoding="utf-8"?>
+<ds:datastoreItem xmlns:ds="http://schemas.openxmlformats.org/officeDocument/2006/customXml" ds:itemID="{A39E7756-829F-44CC-B035-6BD1903F7388}">
+  <ds:schemaRefs>
+    <ds:schemaRef ds:uri="http://schemas.microsoft.com/sharepoint/v3/contenttype/forms"/>
+  </ds:schemaRefs>
+</ds:datastoreItem>
+</file>
+
+<file path=customXml/itemProps3.xml><?xml version="1.0" encoding="utf-8"?>
+<ds:datastoreItem xmlns:ds="http://schemas.openxmlformats.org/officeDocument/2006/customXml" ds:itemID="{7D6FBCB1-CFE5-4C1E-B1DA-CE733B57B397}">
+  <ds:schemaRefs>
+    <ds:schemaRef ds:uri="http://schemas.microsoft.com/office/2006/metadata/properties"/>
+    <ds:schemaRef ds:uri="http://schemas.microsoft.com/office/infopath/2007/PartnerControls"/>
+  </ds:schemaRefs>
+</ds:datastoreItem>
 </file>
</xml_diff>

<commit_message>
Exercise 4.1 and folder
</commit_message>
<xml_diff>
--- a/Exercise_3/Exercise_3 form.docx
+++ b/Exercise_3/Exercise_3 form.docx
@@ -88,6 +88,24 @@
         </w:rPr>
         <w:t>Amount of completed tasks:</w:t>
       </w:r>
+      <w:r>
+        <w:rPr>
+          <w:b/>
+          <w:bCs/>
+          <w:lang w:val="en-US"/>
+        </w:rPr>
+        <w:t xml:space="preserve"> </w:t>
+      </w:r>
+      <w:proofErr w:type="gramStart"/>
+      <w:r>
+        <w:rPr>
+          <w:b/>
+          <w:bCs/>
+          <w:lang w:val="en-US"/>
+        </w:rPr>
+        <w:t>10</w:t>
+      </w:r>
+      <w:proofErr w:type="gramEnd"/>
     </w:p>
     <w:p>
       <w:pPr>
@@ -113,6 +131,24 @@
         </w:rPr>
         <w:t>ndone or incomplete:</w:t>
       </w:r>
+      <w:r>
+        <w:rPr>
+          <w:b/>
+          <w:bCs/>
+          <w:lang w:val="en-US"/>
+        </w:rPr>
+        <w:t xml:space="preserve"> </w:t>
+      </w:r>
+      <w:proofErr w:type="gramStart"/>
+      <w:r>
+        <w:rPr>
+          <w:b/>
+          <w:bCs/>
+          <w:lang w:val="en-US"/>
+        </w:rPr>
+        <w:t>0</w:t>
+      </w:r>
+      <w:proofErr w:type="gramEnd"/>
     </w:p>
     <w:p>
       <w:pPr>
@@ -131,7 +167,21 @@
     </w:p>
     <w:p>
       <w:pPr>
-        <w:pStyle w:val="Otsikko2"/>
+        <w:rPr>
+          <w:color w:val="FF0000"/>
+          <w:lang w:val="en-US"/>
+        </w:rPr>
+      </w:pPr>
+      <w:r>
+        <w:rPr>
+          <w:color w:val="FF0000"/>
+          <w:lang w:val="en-US"/>
+        </w:rPr>
+        <w:t>I did a good job with most of the exercises except for the last one, which was a struggle.</w:t>
+      </w:r>
+    </w:p>
+    <w:p>
+      <w:pPr>
         <w:rPr>
           <w:lang w:val="en-US"/>
         </w:rPr>
@@ -1148,6 +1198,21 @@
 </file>
 
 <file path=customXml/item1.xml><?xml version="1.0" encoding="utf-8"?>
+<p:properties xmlns:p="http://schemas.microsoft.com/office/2006/metadata/properties" xmlns:xsi="http://www.w3.org/2001/XMLSchema-instance" xmlns:pc="http://schemas.microsoft.com/office/infopath/2007/PartnerControls">
+  <documentManagement/>
+</p:properties>
+</file>
+
+<file path=customXml/item2.xml><?xml version="1.0" encoding="utf-8"?>
+<?mso-contentType ?>
+<FormTemplates xmlns="http://schemas.microsoft.com/sharepoint/v3/contenttype/forms">
+  <Display>DocumentLibraryForm</Display>
+  <Edit>DocumentLibraryForm</Edit>
+  <New>DocumentLibraryForm</New>
+</FormTemplates>
+</file>
+
+<file path=customXml/item3.xml><?xml version="1.0" encoding="utf-8"?>
 <ct:contentTypeSchema xmlns:ct="http://schemas.microsoft.com/office/2006/metadata/contentType" xmlns:ma="http://schemas.microsoft.com/office/2006/metadata/properties/metaAttributes" ct:_="" ma:_="" ma:contentTypeName="Asiakirja" ma:contentTypeID="0x01010031E5E4058AE62B4D922F9B1AF458D53F" ma:contentTypeVersion="10" ma:contentTypeDescription="Luo uusi asiakirja." ma:contentTypeScope="" ma:versionID="3f5b4150aea1286f0b3de0a68b1c7379">
   <xsd:schema xmlns:xsd="http://www.w3.org/2001/XMLSchema" xmlns:xs="http://www.w3.org/2001/XMLSchema" xmlns:p="http://schemas.microsoft.com/office/2006/metadata/properties" xmlns:ns2="02052a68-e1ec-4805-8069-4c1479313e7f" targetNamespace="http://schemas.microsoft.com/office/2006/metadata/properties" ma:root="true" ma:fieldsID="fe57c3f4ab6496cceade45d12bcb42ea" ns2:_="">
     <xsd:import namespace="02052a68-e1ec-4805-8069-4c1479313e7f"/>
@@ -1331,22 +1396,24 @@
 </ct:contentTypeSchema>
 </file>
 
-<file path=customXml/item2.xml><?xml version="1.0" encoding="utf-8"?>
-<?mso-contentType ?>
-<FormTemplates xmlns="http://schemas.microsoft.com/sharepoint/v3/contenttype/forms">
-  <Display>DocumentLibraryForm</Display>
-  <Edit>DocumentLibraryForm</Edit>
-  <New>DocumentLibraryForm</New>
-</FormTemplates>
+<file path=customXml/itemProps1.xml><?xml version="1.0" encoding="utf-8"?>
+<ds:datastoreItem xmlns:ds="http://schemas.openxmlformats.org/officeDocument/2006/customXml" ds:itemID="{7D6FBCB1-CFE5-4C1E-B1DA-CE733B57B397}">
+  <ds:schemaRefs>
+    <ds:schemaRef ds:uri="http://schemas.microsoft.com/office/2006/metadata/properties"/>
+    <ds:schemaRef ds:uri="http://schemas.microsoft.com/office/infopath/2007/PartnerControls"/>
+  </ds:schemaRefs>
+</ds:datastoreItem>
 </file>
 
-<file path=customXml/item3.xml><?xml version="1.0" encoding="utf-8"?>
-<p:properties xmlns:p="http://schemas.microsoft.com/office/2006/metadata/properties" xmlns:xsi="http://www.w3.org/2001/XMLSchema-instance" xmlns:pc="http://schemas.microsoft.com/office/infopath/2007/PartnerControls">
-  <documentManagement/>
-</p:properties>
+<file path=customXml/itemProps2.xml><?xml version="1.0" encoding="utf-8"?>
+<ds:datastoreItem xmlns:ds="http://schemas.openxmlformats.org/officeDocument/2006/customXml" ds:itemID="{A39E7756-829F-44CC-B035-6BD1903F7388}">
+  <ds:schemaRefs>
+    <ds:schemaRef ds:uri="http://schemas.microsoft.com/sharepoint/v3/contenttype/forms"/>
+  </ds:schemaRefs>
+</ds:datastoreItem>
 </file>
 
-<file path=customXml/itemProps1.xml><?xml version="1.0" encoding="utf-8"?>
+<file path=customXml/itemProps3.xml><?xml version="1.0" encoding="utf-8"?>
 <ds:datastoreItem xmlns:ds="http://schemas.openxmlformats.org/officeDocument/2006/customXml" ds:itemID="{0F3F1CEA-A970-428E-90A3-BF0E6ED669ED}">
   <ds:schemaRefs>
     <ds:schemaRef ds:uri="http://schemas.microsoft.com/office/2006/metadata/contentType"/>
@@ -1362,21 +1429,4 @@
     <ds:schemaRef ds:uri="http://schemas.microsoft.com/internal/obd"/>
   </ds:schemaRefs>
 </ds:datastoreItem>
-</file>
-
-<file path=customXml/itemProps2.xml><?xml version="1.0" encoding="utf-8"?>
-<ds:datastoreItem xmlns:ds="http://schemas.openxmlformats.org/officeDocument/2006/customXml" ds:itemID="{A39E7756-829F-44CC-B035-6BD1903F7388}">
-  <ds:schemaRefs>
-    <ds:schemaRef ds:uri="http://schemas.microsoft.com/sharepoint/v3/contenttype/forms"/>
-  </ds:schemaRefs>
-</ds:datastoreItem>
-</file>
-
-<file path=customXml/itemProps3.xml><?xml version="1.0" encoding="utf-8"?>
-<ds:datastoreItem xmlns:ds="http://schemas.openxmlformats.org/officeDocument/2006/customXml" ds:itemID="{7D6FBCB1-CFE5-4C1E-B1DA-CE733B57B397}">
-  <ds:schemaRefs>
-    <ds:schemaRef ds:uri="http://schemas.microsoft.com/office/2006/metadata/properties"/>
-    <ds:schemaRef ds:uri="http://schemas.microsoft.com/office/infopath/2007/PartnerControls"/>
-  </ds:schemaRefs>
-</ds:datastoreItem>
 </file>
</xml_diff>